<commit_message>
Added Charlene's, Angeala's and my own parts to Team Collab
</commit_message>
<xml_diff>
--- a/Team Contribution Assessment Form.docx
+++ b/Team Contribution Assessment Form.docx
@@ -155,27 +155,24 @@
               <w:cnfStyle w:val="000000100000" w:firstRow="0" w:lastRow="0" w:firstColumn="0" w:lastColumn="0" w:oddVBand="0" w:evenVBand="0" w:oddHBand="1" w:evenHBand="0" w:firstRowFirstColumn="0" w:firstRowLastColumn="0" w:lastRowFirstColumn="0" w:lastRowLastColumn="0"/>
             </w:pPr>
             <w:r>
-              <w:t>cha</w:t>
+              <w:t>Worked on the Login system. Found it very difficult to get it working. Not the strongest coder, so needed to do a lot of research on how HTML and PHP worked. Eventually when it was all working, worked on helping Keith with the website. Worked on Sessions and Cookies, fixed links and general aesthetics of the website.</w:t>
+            </w:r>
+          </w:p>
+        </w:tc>
+        <w:tc>
+          <w:tcPr>
+            <w:tcW w:w="1887" w:type="dxa"/>
+          </w:tcPr>
+          <w:p>
+            <w:pPr>
+              <w:jc w:val="both"/>
+              <w:cnfStyle w:val="000000100000" w:firstRow="0" w:lastRow="0" w:firstColumn="0" w:lastColumn="0" w:oddVBand="0" w:evenVBand="0" w:oddHBand="1" w:evenHBand="0" w:firstRowFirstColumn="0" w:firstRowLastColumn="0" w:lastRowFirstColumn="0" w:lastRowLastColumn="0"/>
+            </w:pPr>
+            <w:r>
+              <w:t>Not decided yet</w:t>
             </w:r>
             <w:bookmarkStart w:id="0" w:name="_GoBack"/>
             <w:bookmarkEnd w:id="0"/>
-            <w:r>
-              <w:t>Enumerate the work completed here.</w:t>
-            </w:r>
-          </w:p>
-        </w:tc>
-        <w:tc>
-          <w:tcPr>
-            <w:tcW w:w="1887" w:type="dxa"/>
-          </w:tcPr>
-          <w:p>
-            <w:pPr>
-              <w:jc w:val="both"/>
-              <w:cnfStyle w:val="000000100000" w:firstRow="0" w:lastRow="0" w:firstColumn="0" w:lastColumn="0" w:oddVBand="0" w:evenVBand="0" w:oddHBand="1" w:evenHBand="0" w:firstRowFirstColumn="0" w:firstRowLastColumn="0" w:lastRowFirstColumn="0" w:lastRowLastColumn="0"/>
-            </w:pPr>
-            <w:r>
-              <w:t>25</w:t>
-            </w:r>
           </w:p>
         </w:tc>
       </w:tr>
@@ -238,7 +235,10 @@
               <w:cnfStyle w:val="000000000000" w:firstRow="0" w:lastRow="0" w:firstColumn="0" w:lastColumn="0" w:oddVBand="0" w:evenVBand="0" w:oddHBand="0" w:evenHBand="0" w:firstRowFirstColumn="0" w:firstRowLastColumn="0" w:lastRowFirstColumn="0" w:lastRowLastColumn="0"/>
             </w:pPr>
             <w:r>
-              <w:t>25</w:t>
+              <w:t>Not decided yet</w:t>
+            </w:r>
+            <w:r>
+              <w:t xml:space="preserve"> </w:t>
             </w:r>
           </w:p>
         </w:tc>
@@ -291,7 +291,16 @@
               <w:cnfStyle w:val="000000100000" w:firstRow="0" w:lastRow="0" w:firstColumn="0" w:lastColumn="0" w:oddVBand="0" w:evenVBand="0" w:oddHBand="1" w:evenHBand="0" w:firstRowFirstColumn="0" w:firstRowLastColumn="0" w:lastRowFirstColumn="0" w:lastRowLastColumn="0"/>
             </w:pPr>
             <w:r>
-              <w:t>Enumerate the work completed here.</w:t>
+              <w:t>P</w:t>
+            </w:r>
+            <w:r>
+              <w:t>repared initial website for mid-term presentation, created visuals</w:t>
+            </w:r>
+            <w:r>
+              <w:t xml:space="preserve"> </w:t>
+            </w:r>
+            <w:r>
+              <w:t>/ graphics for the project, some later redesigned by Charlene, worked on initial gallery and booking system, conducted research regarding code, graphics and booking system, later decided to use tested and working plugin for the system itself. Finally worked on technical report. Detailed information can be found in weekly peer review.</w:t>
             </w:r>
           </w:p>
         </w:tc>
@@ -305,7 +314,7 @@
               <w:cnfStyle w:val="000000100000" w:firstRow="0" w:lastRow="0" w:firstColumn="0" w:lastColumn="0" w:oddVBand="0" w:evenVBand="0" w:oddHBand="1" w:evenHBand="0" w:firstRowFirstColumn="0" w:firstRowLastColumn="0" w:lastRowFirstColumn="0" w:lastRowLastColumn="0"/>
             </w:pPr>
             <w:r>
-              <w:t>25</w:t>
+              <w:t>Not decided yet</w:t>
             </w:r>
           </w:p>
         </w:tc>
@@ -355,7 +364,14 @@
               <w:cnfStyle w:val="000000000000" w:firstRow="0" w:lastRow="0" w:firstColumn="0" w:lastColumn="0" w:oddVBand="0" w:evenVBand="0" w:oddHBand="0" w:evenHBand="0" w:firstRowFirstColumn="0" w:firstRowLastColumn="0" w:lastRowFirstColumn="0" w:lastRowLastColumn="0"/>
             </w:pPr>
             <w:r>
-              <w:t>Enumerate the work completed here.</w:t>
+              <w:t xml:space="preserve">Worked on Databases. Worked on connecting the Database to the Website with PHP coding, with testing all of it. The Database was originally designed by Charlene, and Charlene and I worked on it together. When got the Database working, worked </w:t>
+            </w:r>
+            <w:r>
+              <w:t xml:space="preserve">on the website with Charlene connecting links and organising files into folders. Added comments and references to coding as well. Finished the </w:t>
+            </w:r>
+            <w:r>
+              <w:lastRenderedPageBreak/>
+              <w:t xml:space="preserve">Technical Report. </w:t>
             </w:r>
           </w:p>
         </w:tc>
@@ -369,7 +385,8 @@
               <w:cnfStyle w:val="000000000000" w:firstRow="0" w:lastRow="0" w:firstColumn="0" w:lastColumn="0" w:oddVBand="0" w:evenVBand="0" w:oddHBand="0" w:evenHBand="0" w:firstRowFirstColumn="0" w:firstRowLastColumn="0" w:lastRowFirstColumn="0" w:lastRowLastColumn="0"/>
             </w:pPr>
             <w:r>
-              <w:t>25</w:t>
+              <w:lastRenderedPageBreak/>
+              <w:t>Not decided yet</w:t>
             </w:r>
           </w:p>
         </w:tc>

</xml_diff>

<commit_message>
Edited Charlene's Team Collab on her behalf after she requested me to do so
</commit_message>
<xml_diff>
--- a/Team Contribution Assessment Form.docx
+++ b/Team Contribution Assessment Form.docx
@@ -155,7 +155,16 @@
               <w:cnfStyle w:val="000000100000" w:firstRow="0" w:lastRow="0" w:firstColumn="0" w:lastColumn="0" w:oddVBand="0" w:evenVBand="0" w:oddHBand="1" w:evenHBand="0" w:firstRowFirstColumn="0" w:firstRowLastColumn="0" w:lastRowFirstColumn="0" w:lastRowLastColumn="0"/>
             </w:pPr>
             <w:r>
-              <w:t>Worked on the Login system. Found it very difficult to get it working. Not the strongest coder, so needed to do a lot of research on how HTML and PHP worked. Eventually when it was all working, worked on helping Keith with the website. Worked on Sessions and Cookies, fixed links and general aesthetics of the website.</w:t>
+              <w:t>Worked on the Login system. Found it very difficult to get it working. Not the strongest coder, so needed to do a lot of research on how HTML and PHP worked. Eventually when it was all working, worked on helping Keith with the website. Worked on Sessions and Cookies</w:t>
+            </w:r>
+            <w:r>
+              <w:t>,</w:t>
+            </w:r>
+            <w:r>
+              <w:t xml:space="preserve"> fixed links and general aesthetics of the website.</w:t>
+            </w:r>
+            <w:r>
+              <w:t xml:space="preserve"> Got the cookies working and got the layout of the pages responsive.</w:t>
             </w:r>
           </w:p>
         </w:tc>
@@ -171,8 +180,6 @@
             <w:r>
               <w:t>Not decided yet</w:t>
             </w:r>
-            <w:bookmarkStart w:id="0" w:name="_GoBack"/>
-            <w:bookmarkEnd w:id="0"/>
           </w:p>
         </w:tc>
       </w:tr>
@@ -367,11 +374,11 @@
               <w:t xml:space="preserve">Worked on Databases. Worked on connecting the Database to the Website with PHP coding, with testing all of it. The Database was originally designed by Charlene, and Charlene and I worked on it together. When got the Database working, worked </w:t>
             </w:r>
             <w:r>
-              <w:t xml:space="preserve">on the website with Charlene connecting links and organising files into folders. Added comments and references to coding as well. Finished the </w:t>
+              <w:t xml:space="preserve">on the website with Charlene connecting links and organising files into folders. </w:t>
             </w:r>
             <w:r>
               <w:lastRenderedPageBreak/>
-              <w:t xml:space="preserve">Technical Report. </w:t>
+              <w:t xml:space="preserve">Added comments and references to coding as well. Finished the Technical Report. </w:t>
             </w:r>
           </w:p>
         </w:tc>
@@ -388,100 +395,6 @@
               <w:lastRenderedPageBreak/>
               <w:t>Not decided yet</w:t>
             </w:r>
-          </w:p>
-        </w:tc>
-      </w:tr>
-      <w:tr>
-        <w:trPr>
-          <w:cnfStyle w:val="000000100000" w:firstRow="0" w:lastRow="0" w:firstColumn="0" w:lastColumn="0" w:oddVBand="0" w:evenVBand="0" w:oddHBand="1" w:evenHBand="0" w:firstRowFirstColumn="0" w:firstRowLastColumn="0" w:lastRowFirstColumn="0" w:lastRowLastColumn="0"/>
-          <w:trHeight w:val="1433"/>
-        </w:trPr>
-        <w:tc>
-          <w:tcPr>
-            <w:cnfStyle w:val="001000000000" w:firstRow="0" w:lastRow="0" w:firstColumn="1" w:lastColumn="0" w:oddVBand="0" w:evenVBand="0" w:oddHBand="0" w:evenHBand="0" w:firstRowFirstColumn="0" w:firstRowLastColumn="0" w:lastRowFirstColumn="0" w:lastRowLastColumn="0"/>
-            <w:tcW w:w="2838" w:type="dxa"/>
-          </w:tcPr>
-          <w:p>
-            <w:pPr>
-              <w:jc w:val="both"/>
-            </w:pPr>
-          </w:p>
-          <w:p>
-            <w:pPr>
-              <w:jc w:val="both"/>
-            </w:pPr>
-          </w:p>
-          <w:p>
-            <w:pPr>
-              <w:jc w:val="both"/>
-            </w:pPr>
-          </w:p>
-          <w:p>
-            <w:pPr>
-              <w:jc w:val="both"/>
-            </w:pPr>
-          </w:p>
-          <w:p>
-            <w:pPr>
-              <w:jc w:val="both"/>
-            </w:pPr>
-          </w:p>
-        </w:tc>
-        <w:tc>
-          <w:tcPr>
-            <w:tcW w:w="3791" w:type="dxa"/>
-          </w:tcPr>
-          <w:p>
-            <w:pPr>
-              <w:jc w:val="both"/>
-              <w:cnfStyle w:val="000000100000" w:firstRow="0" w:lastRow="0" w:firstColumn="0" w:lastColumn="0" w:oddVBand="0" w:evenVBand="0" w:oddHBand="1" w:evenHBand="0" w:firstRowFirstColumn="0" w:firstRowLastColumn="0" w:lastRowFirstColumn="0" w:lastRowLastColumn="0"/>
-            </w:pPr>
-          </w:p>
-        </w:tc>
-        <w:tc>
-          <w:tcPr>
-            <w:tcW w:w="1887" w:type="dxa"/>
-          </w:tcPr>
-          <w:p>
-            <w:pPr>
-              <w:jc w:val="both"/>
-              <w:cnfStyle w:val="000000100000" w:firstRow="0" w:lastRow="0" w:firstColumn="0" w:lastColumn="0" w:oddVBand="0" w:evenVBand="0" w:oddHBand="1" w:evenHBand="0" w:firstRowFirstColumn="0" w:firstRowLastColumn="0" w:lastRowFirstColumn="0" w:lastRowLastColumn="0"/>
-            </w:pPr>
-          </w:p>
-        </w:tc>
-      </w:tr>
-      <w:tr>
-        <w:tc>
-          <w:tcPr>
-            <w:cnfStyle w:val="001000000000" w:firstRow="0" w:lastRow="0" w:firstColumn="1" w:lastColumn="0" w:oddVBand="0" w:evenVBand="0" w:oddHBand="0" w:evenHBand="0" w:firstRowFirstColumn="0" w:firstRowLastColumn="0" w:lastRowFirstColumn="0" w:lastRowLastColumn="0"/>
-            <w:tcW w:w="2838" w:type="dxa"/>
-          </w:tcPr>
-          <w:p>
-            <w:pPr>
-              <w:jc w:val="both"/>
-            </w:pPr>
-          </w:p>
-        </w:tc>
-        <w:tc>
-          <w:tcPr>
-            <w:tcW w:w="3791" w:type="dxa"/>
-          </w:tcPr>
-          <w:p>
-            <w:pPr>
-              <w:jc w:val="both"/>
-              <w:cnfStyle w:val="000000000000" w:firstRow="0" w:lastRow="0" w:firstColumn="0" w:lastColumn="0" w:oddVBand="0" w:evenVBand="0" w:oddHBand="0" w:evenHBand="0" w:firstRowFirstColumn="0" w:firstRowLastColumn="0" w:lastRowFirstColumn="0" w:lastRowLastColumn="0"/>
-            </w:pPr>
-          </w:p>
-        </w:tc>
-        <w:tc>
-          <w:tcPr>
-            <w:tcW w:w="1887" w:type="dxa"/>
-          </w:tcPr>
-          <w:p>
-            <w:pPr>
-              <w:jc w:val="both"/>
-              <w:cnfStyle w:val="000000000000" w:firstRow="0" w:lastRow="0" w:firstColumn="0" w:lastColumn="0" w:oddVBand="0" w:evenVBand="0" w:oddHBand="0" w:evenHBand="0" w:firstRowFirstColumn="0" w:firstRowLastColumn="0" w:lastRowFirstColumn="0" w:lastRowLastColumn="0"/>
-            </w:pPr>
           </w:p>
         </w:tc>
       </w:tr>
@@ -490,6 +403,8 @@
       <w:pPr>
         <w:jc w:val="both"/>
       </w:pPr>
+      <w:bookmarkStart w:id="0" w:name="_GoBack"/>
+      <w:bookmarkEnd w:id="0"/>
     </w:p>
     <w:p>
       <w:pPr>

</xml_diff>